<commit_message>
new pot and usb rendering
</commit_message>
<xml_diff>
--- a/ElektroClub2022-manual.docx
+++ b/ElektroClub2022-manual.docx
@@ -67,7 +67,7 @@
           <v:shape id="_x0000_i1025" type="#_x0000_t75" style="width:511.5pt;height:282.35pt" o:ole="">
             <v:imagedata r:id="rId5" o:title=""/>
           </v:shape>
-          <o:OLEObject Type="Embed" ProgID="Paint.Picture" ShapeID="_x0000_i1025" DrawAspect="Content" ObjectID="_1706901269" r:id="rId6"/>
+          <o:OLEObject Type="Embed" ProgID="Paint.Picture" ShapeID="_x0000_i1025" DrawAspect="Content" ObjectID="_1706985325" r:id="rId6"/>
         </w:object>
       </w:r>
     </w:p>
@@ -113,7 +113,13 @@
         <w:t>staanders</w:t>
       </w:r>
       <w:r>
-        <w:t xml:space="preserve"> los door de rode lipjes door te zagen. Schuur de resten vlak.</w:t>
+        <w:t xml:space="preserve"> los door de </w:t>
+      </w:r>
+      <w:r>
+        <w:t>groen omcirkelde</w:t>
+      </w:r>
+      <w:r>
+        <w:t xml:space="preserve"> lipjes door te zagen. Schuur de resten vlak.</w:t>
       </w:r>
       <w:r>
         <w:br/>
@@ -122,11 +128,11 @@
         <w:br/>
       </w:r>
       <w:r>
-        <w:object w:dxaOrig="4320" w:dyaOrig="1057" w14:anchorId="28F9330D">
-          <v:shape id="_x0000_i1026" type="#_x0000_t75" style="width:483.35pt;height:118.95pt" o:ole="">
+        <w:object w:dxaOrig="4320" w:dyaOrig="1373" w14:anchorId="5DAC0A9D">
+          <v:shape id="_x0000_i1028" type="#_x0000_t75" style="width:463.3pt;height:147.75pt" o:ole="">
             <v:imagedata r:id="rId7" o:title=""/>
           </v:shape>
-          <o:OLEObject Type="Embed" ProgID="Paint.Picture" ShapeID="_x0000_i1026" DrawAspect="Content" ObjectID="_1706901270" r:id="rId8"/>
+          <o:OLEObject Type="Embed" ProgID="Paint.Picture" ShapeID="_x0000_i1028" DrawAspect="Content" ObjectID="_1706985326" r:id="rId8"/>
         </w:object>
       </w:r>
       <w:r>
@@ -148,13 +154,39 @@
         <w:t xml:space="preserve">staanders </w:t>
       </w:r>
       <w:r>
-        <w:t xml:space="preserve">schuiven met de gele sleuven in blauw (als je je </w:t>
+        <w:t xml:space="preserve">schuiven met de </w:t>
+      </w:r>
+      <w:r>
+        <w:rPr>
+          <w:i/>
+          <w:iCs/>
+        </w:rPr>
+        <w:t>gele</w:t>
+      </w:r>
+      <w:r>
+        <w:t xml:space="preserve"> sleuven in blauw (als je je </w:t>
       </w:r>
       <w:r>
         <w:t xml:space="preserve">werk </w:t>
       </w:r>
       <w:r>
-        <w:t xml:space="preserve">scheef wil hebben staan) of ze schuiven met de oranje sleuven in blauw (als je je </w:t>
+        <w:t xml:space="preserve">scheef wil hebben staan) </w:t>
+      </w:r>
+      <w:r>
+        <w:br/>
+      </w:r>
+      <w:r>
+        <w:t xml:space="preserve">of ze schuiven met de </w:t>
+      </w:r>
+      <w:r>
+        <w:rPr>
+          <w:i/>
+          <w:iCs/>
+        </w:rPr>
+        <w:t>oranje</w:t>
+      </w:r>
+      <w:r>
+        <w:t xml:space="preserve"> sleuven in blauw (als je je </w:t>
       </w:r>
       <w:r>
         <w:t>werk</w:t>
@@ -246,9 +278,9 @@
           <w:noProof/>
         </w:rPr>
         <w:drawing>
-          <wp:inline distT="0" distB="0" distL="0" distR="0" wp14:anchorId="6520D9BA" wp14:editId="246799E0">
-            <wp:extent cx="3875166" cy="3784821"/>
-            <wp:effectExtent l="0" t="0" r="0" b="6350"/>
+          <wp:inline distT="0" distB="0" distL="0" distR="0" wp14:anchorId="0D054F6F" wp14:editId="635CBB3C">
+            <wp:extent cx="3943847" cy="3943847"/>
+            <wp:effectExtent l="0" t="0" r="0" b="0"/>
             <wp:docPr id="1" name="Picture 1"/>
             <wp:cNvGraphicFramePr>
               <a:graphicFrameLocks xmlns:a="http://schemas.openxmlformats.org/drawingml/2006/main" noChangeAspect="1"/>
@@ -269,7 +301,7 @@
                   <pic:spPr>
                     <a:xfrm>
                       <a:off x="0" y="0"/>
-                      <a:ext cx="3892333" cy="3801588"/>
+                      <a:ext cx="3964518" cy="3964518"/>
                     </a:xfrm>
                     <a:prstGeom prst="rect">
                       <a:avLst/>
@@ -352,7 +384,15 @@
         <w:t>diodes</w:t>
       </w:r>
       <w:r>
-        <w:t xml:space="preserve"> (D1..D5). Diodes hebben een “polariteit” (richting): de streep op de diode komt waar de streep op de printplaat staat.</w:t>
+        <w:t xml:space="preserve"> (D</w:t>
+      </w:r>
+      <w:proofErr w:type="gramStart"/>
+      <w:r>
+        <w:t>1..</w:t>
+      </w:r>
+      <w:proofErr w:type="gramEnd"/>
+      <w:r>
+        <w:t>D5). Diodes hebben een “polariteit” (richting): de streep op de diode komt waar de streep op de printplaat staat.</w:t>
       </w:r>
     </w:p>
     <w:p>
@@ -418,7 +458,15 @@
         <w:t>transistoren</w:t>
       </w:r>
       <w:r>
-        <w:t xml:space="preserve"> Q1..Q5. Let erop dat de platte kant de goede richting op wijst.</w:t>
+        <w:t xml:space="preserve"> Q</w:t>
+      </w:r>
+      <w:proofErr w:type="gramStart"/>
+      <w:r>
+        <w:t>1..</w:t>
+      </w:r>
+      <w:proofErr w:type="gramEnd"/>
+      <w:r>
+        <w:t>Q5. Let erop dat de platte kant de goede richting op wijst.</w:t>
       </w:r>
     </w:p>
     <w:p>
@@ -611,7 +659,7 @@
         <w:t>potentiometer</w:t>
       </w:r>
       <w:r>
-        <w:t xml:space="preserve"> R3. Er zit een iets ander model in het zakje dan op de tekening staat.</w:t>
+        <w:t xml:space="preserve"> R3. </w:t>
       </w:r>
     </w:p>
     <w:p>
@@ -643,6 +691,9 @@
       </w:r>
       <w:r>
         <w:t xml:space="preserve"> Let erop dat het IC er goed om in zit: in het IC zit een ronde hap die ook in het voetje en de printplaat zit.</w:t>
+      </w:r>
+      <w:r>
+        <w:t xml:space="preserve"> Je moet waarschijnlijk de pinnen iets naar elkaar toe buigen; vraag om hulp.</w:t>
       </w:r>
     </w:p>
     <w:p>

</xml_diff>